<commit_message>
matched styles for desserts in french docx
</commit_message>
<xml_diff>
--- a/DOCX/desserts/Banana Bread.docx
+++ b/DOCX/desserts/Banana Bread.docx
@@ -1,210 +1,151 @@
 
 <file path=word/document.xml><?xml version="1.0" encoding="utf-8"?>
-<w:document xmlns:wpc="http://schemas.microsoft.com/office/word/2010/wordprocessingCanvas" xmlns:cx="http://schemas.microsoft.com/office/drawing/2014/chartex" xmlns:cx1="http://schemas.microsoft.com/office/drawing/2015/9/8/chartex" xmlns:cx2="http://schemas.microsoft.com/office/drawing/2015/10/21/chartex" xmlns:cx3="http://schemas.microsoft.com/office/drawing/2016/5/9/chartex" xmlns:cx4="http://schemas.microsoft.com/office/drawing/2016/5/10/chartex" xmlns:cx5="http://schemas.microsoft.com/office/drawing/2016/5/11/chartex" xmlns:cx6="http://schemas.microsoft.com/office/drawing/2016/5/12/chartex" xmlns:cx7="http://schemas.microsoft.com/office/drawing/2016/5/13/chartex" xmlns:cx8="http://schemas.microsoft.com/office/drawing/2016/5/14/chartex" xmlns:mc="http://schemas.openxmlformats.org/markup-compatibility/2006" xmlns:aink="http://schemas.microsoft.com/office/drawing/2016/ink" xmlns:am3d="http://schemas.microsoft.com/office/drawing/2017/model3d" xmlns:o="urn:schemas-microsoft-com:office:office" xmlns:oel="http://schemas.microsoft.com/office/2019/extlst" xmlns:r="http://schemas.openxmlformats.org/officeDocument/2006/relationships" xmlns:m="http://schemas.openxmlformats.org/officeDocument/2006/math" xmlns:v="urn:schemas-microsoft-com:vml" xmlns:wp14="http://schemas.microsoft.com/office/word/2010/wordprocessingDrawing" xmlns:wp="http://schemas.openxmlformats.org/drawingml/2006/wordprocessingDrawing" xmlns:w10="urn:schemas-microsoft-com:office:word" xmlns:w="http://schemas.openxmlformats.org/wordprocessingml/2006/main" xmlns:w14="http://schemas.microsoft.com/office/word/2010/wordml" xmlns:w15="http://schemas.microsoft.com/office/word/2012/wordml" xmlns:w16cex="http://schemas.microsoft.com/office/word/2018/wordml/cex" xmlns:w16cid="http://schemas.microsoft.com/office/word/2016/wordml/cid" xmlns:w16="http://schemas.microsoft.com/office/word/2018/wordml" xmlns:w16du="http://schemas.microsoft.com/office/word/2023/wordml/word16du" xmlns:w16sdtdh="http://schemas.microsoft.com/office/word/2020/wordml/sdtdatahash" xmlns:w16se="http://schemas.microsoft.com/office/word/2015/wordml/symex" xmlns:wpg="http://schemas.microsoft.com/office/word/2010/wordprocessingGroup" xmlns:wpi="http://schemas.microsoft.com/office/word/2010/wordprocessingInk" xmlns:wne="http://schemas.microsoft.com/office/word/2006/wordml" xmlns:wps="http://schemas.microsoft.com/office/word/2010/wordprocessingShape" mc:Ignorable="w14 w15 w16se w16cid w16 w16cex w16sdtdh w16du wp14">
+<w:document xmlns:wpc="http://schemas.microsoft.com/office/word/2010/wordprocessingCanvas" xmlns:cx="http://schemas.microsoft.com/office/drawing/2014/chartex" xmlns:cx1="http://schemas.microsoft.com/office/drawing/2015/9/8/chartex" xmlns:cx2="http://schemas.microsoft.com/office/drawing/2015/10/21/chartex" xmlns:cx3="http://schemas.microsoft.com/office/drawing/2016/5/9/chartex" xmlns:cx4="http://schemas.microsoft.com/office/drawing/2016/5/10/chartex" xmlns:cx5="http://schemas.microsoft.com/office/drawing/2016/5/11/chartex" xmlns:cx6="http://schemas.microsoft.com/office/drawing/2016/5/12/chartex" xmlns:cx7="http://schemas.microsoft.com/office/drawing/2016/5/13/chartex" xmlns:cx8="http://schemas.microsoft.com/office/drawing/2016/5/14/chartex" xmlns:mc="http://schemas.openxmlformats.org/markup-compatibility/2006" xmlns:aink="http://schemas.microsoft.com/office/drawing/2016/ink" xmlns:am3d="http://schemas.microsoft.com/office/drawing/2017/model3d" xmlns:o="urn:schemas-microsoft-com:office:office" xmlns:oel="http://schemas.microsoft.com/office/2019/extlst" xmlns:r="http://schemas.openxmlformats.org/officeDocument/2006/relationships" xmlns:m="http://schemas.openxmlformats.org/officeDocument/2006/math" xmlns:v="urn:schemas-microsoft-com:vml" xmlns:wp14="http://schemas.microsoft.com/office/word/2010/wordprocessingDrawing" xmlns:wp="http://schemas.openxmlformats.org/drawingml/2006/wordprocessingDrawing" xmlns:w10="urn:schemas-microsoft-com:office:word" xmlns:w="http://schemas.openxmlformats.org/wordprocessingml/2006/main" xmlns:w14="http://schemas.microsoft.com/office/word/2010/wordml" xmlns:w15="http://schemas.microsoft.com/office/word/2012/wordml" xmlns:w16cex="http://schemas.microsoft.com/office/word/2018/wordml/cex" xmlns:w16cid="http://schemas.microsoft.com/office/word/2016/wordml/cid" xmlns:w16="http://schemas.microsoft.com/office/word/2018/wordml" xmlns:w16du="http://schemas.microsoft.com/office/word/2023/wordml/word16du" xmlns:w16sdtdh="http://schemas.microsoft.com/office/word/2020/wordml/sdtdatahash" xmlns:w16sdtfl="http://schemas.microsoft.com/office/word/2024/wordml/sdtformatlock" xmlns:w16se="http://schemas.microsoft.com/office/word/2015/wordml/symex" xmlns:wpg="http://schemas.microsoft.com/office/word/2010/wordprocessingGroup" xmlns:wpi="http://schemas.microsoft.com/office/word/2010/wordprocessingInk" xmlns:wne="http://schemas.microsoft.com/office/word/2006/wordml" xmlns:wps="http://schemas.microsoft.com/office/word/2010/wordprocessingShape" mc:Ignorable="w14 w15 w16se w16cid w16 w16cex w16sdtdh w16sdtfl w16du wp14">
   <w:body>
     <w:p>
       <w:pPr>
-        <w:jc w:val="center"/>
+        <w:pStyle w:val="Heading3"/>
         <w:rPr>
-          <w:rFonts w:ascii="Monotype Corsiva" w:hAnsi="Monotype Corsiva"/>
-          <w:b/>
-          <w:color w:val="0070C0"/>
-          <w:sz w:val="52"/>
-          <w:szCs w:val="52"/>
-          <w:lang w:val="en-US"/>
+          <w:lang w:val="fr-FR"/>
         </w:rPr>
       </w:pPr>
       <w:r>
         <w:rPr>
-          <w:rFonts w:ascii="Monotype Corsiva" w:hAnsi="Monotype Corsiva"/>
-          <w:b/>
-          <w:color w:val="0070C0"/>
-          <w:sz w:val="52"/>
-          <w:szCs w:val="52"/>
-          <w:lang w:val="en-US"/>
+          <w:lang w:val="fr-FR"/>
         </w:rPr>
-        <w:t>Banana bread</w:t>
+        <w:t xml:space="preserve">Pain de </w:t>
+      </w:r>
+      <w:r>
+        <w:rPr>
+          <w:lang w:val="fr-FR"/>
+        </w:rPr>
+        <w:t>Banan</w:t>
+      </w:r>
+      <w:r>
+        <w:rPr>
+          <w:lang w:val="fr-FR"/>
+        </w:rPr>
+        <w:t>es</w:t>
       </w:r>
     </w:p>
     <w:p>
       <w:pPr>
         <w:pStyle w:val="Heading4"/>
         <w:rPr>
-          <w:color w:val="0070C0"/>
-          <w:lang w:val="en-US"/>
+          <w:lang w:val="fr-FR"/>
         </w:rPr>
       </w:pPr>
       <w:r>
         <w:rPr>
-          <w:color w:val="0070C0"/>
-          <w:lang w:val="en-US"/>
+          <w:lang w:val="fr-FR"/>
         </w:rPr>
-        <w:t>Ingredients</w:t>
+        <w:t>Ingrédients</w:t>
       </w:r>
     </w:p>
     <w:p>
       <w:pPr>
         <w:spacing w:after="0"/>
         <w:ind w:left="709"/>
-        <w:rPr>
-          <w:lang w:val="en-US"/>
-        </w:rPr>
-      </w:pPr>
-      <w:r>
-        <w:rPr>
-          <w:lang w:val="en-US"/>
-        </w:rPr>
-        <w:t>1/2 cup butter</w:t>
-      </w:r>
-      <w:r>
-        <w:rPr>
-          <w:lang w:val="en-US"/>
-        </w:rPr>
-        <w:t xml:space="preserve"> ~ 108g</w:t>
+      </w:pPr>
+      <w:r>
+        <w:t>10</w:t>
+      </w:r>
+      <w:r>
+        <w:t>0g de beurre</w:t>
       </w:r>
     </w:p>
     <w:p>
       <w:pPr>
         <w:spacing w:after="0"/>
         <w:ind w:left="709"/>
-        <w:rPr>
-          <w:lang w:val="en-US"/>
-        </w:rPr>
-      </w:pPr>
-      <w:r>
-        <w:rPr>
-          <w:lang w:val="en-US"/>
-        </w:rPr>
-        <w:t>3/4 cup brown sugar</w:t>
-      </w:r>
-      <w:r>
-        <w:rPr>
-          <w:lang w:val="en-US"/>
-        </w:rPr>
-        <w:t xml:space="preserve"> ~ 15</w:t>
-      </w:r>
-      <w:r>
-        <w:rPr>
-          <w:lang w:val="en-US"/>
-        </w:rPr>
-        <w:t>6</w:t>
-      </w:r>
-      <w:r>
-        <w:rPr>
-          <w:lang w:val="en-US"/>
-        </w:rPr>
-        <w:t>g (depending on how much over ripped the bananas are)</w:t>
+      </w:pPr>
+      <w:r>
+        <w:t>~</w:t>
+      </w:r>
+      <w:r>
+        <w:t>100</w:t>
+      </w:r>
+      <w:r>
+        <w:t>g (</w:t>
+      </w:r>
+      <w:r>
+        <w:t>selon le degré de mûrissement des bananes)</w:t>
       </w:r>
     </w:p>
     <w:p>
       <w:pPr>
         <w:spacing w:after="0"/>
         <w:ind w:left="709"/>
-        <w:rPr>
-          <w:lang w:val="en-US"/>
-        </w:rPr>
-      </w:pPr>
-      <w:r>
-        <w:rPr>
-          <w:lang w:val="en-US"/>
-        </w:rPr>
-        <w:t>2 eggs, beaten</w:t>
+      </w:pPr>
+      <w:r>
+        <w:t xml:space="preserve">2 </w:t>
+      </w:r>
+      <w:r>
+        <w:t>œufs</w:t>
       </w:r>
     </w:p>
     <w:p>
       <w:pPr>
         <w:spacing w:after="0"/>
         <w:ind w:left="709"/>
-        <w:rPr>
-          <w:lang w:val="en-US"/>
-        </w:rPr>
-      </w:pPr>
-      <w:r>
-        <w:rPr>
-          <w:lang w:val="en-US"/>
-        </w:rPr>
-        <w:t>2 1/3 cup mashed overripe bananas</w:t>
-      </w:r>
-      <w:r>
-        <w:rPr>
-          <w:lang w:val="en-US"/>
-        </w:rPr>
-        <w:t xml:space="preserve"> ~ 2-3 fruits</w:t>
+      </w:pPr>
+      <w:r>
+        <w:t>2-3 bananes (suivant leur tailles)</w:t>
       </w:r>
     </w:p>
     <w:p>
       <w:pPr>
         <w:spacing w:after="0"/>
         <w:ind w:left="709"/>
-        <w:rPr>
-          <w:lang w:val="en-US"/>
-        </w:rPr>
-      </w:pPr>
-      <w:r>
-        <w:rPr>
-          <w:lang w:val="en-US"/>
-        </w:rPr>
-        <w:t>2 cups of all-purpose flour</w:t>
-      </w:r>
-      <w:r>
-        <w:rPr>
-          <w:lang w:val="en-US"/>
-        </w:rPr>
-        <w:t xml:space="preserve"> ~ 215g</w:t>
+      </w:pPr>
+      <w:r>
+        <w:t>215g</w:t>
+      </w:r>
+      <w:r>
+        <w:t xml:space="preserve"> de farine</w:t>
       </w:r>
     </w:p>
     <w:p>
       <w:pPr>
         <w:spacing w:after="0"/>
         <w:ind w:left="709"/>
-        <w:rPr>
-          <w:lang w:val="en-US"/>
-        </w:rPr>
-      </w:pPr>
-      <w:r>
-        <w:rPr>
-          <w:lang w:val="en-US"/>
-        </w:rPr>
-        <w:t>1 teaspoon baking soda</w:t>
+      </w:pPr>
+      <w:r>
+        <w:t xml:space="preserve">1 </w:t>
+      </w:r>
+      <w:r>
+        <w:t>c.c. de levure chimique</w:t>
       </w:r>
     </w:p>
     <w:p>
       <w:pPr>
         <w:spacing w:after="0"/>
         <w:ind w:left="709"/>
-        <w:rPr>
-          <w:lang w:val="en-US"/>
-        </w:rPr>
-      </w:pPr>
-      <w:r>
-        <w:rPr>
-          <w:lang w:val="en-US"/>
-        </w:rPr>
-        <w:t>1/4 teaspoon salt</w:t>
+      </w:pPr>
+      <w:r>
+        <w:t xml:space="preserve">1/4 </w:t>
+      </w:r>
+      <w:r>
+        <w:t>c.c. de sel</w:t>
       </w:r>
     </w:p>
     <w:p>
       <w:pPr>
         <w:spacing w:after="0"/>
-        <w:rPr>
-          <w:lang w:val="en-US"/>
-        </w:rPr>
       </w:pPr>
     </w:p>
     <w:p>
       <w:pPr>
         <w:pStyle w:val="Heading4"/>
         <w:rPr>
-          <w:color w:val="0070C0"/>
-          <w:lang w:val="en-US"/>
+          <w:lang w:val="fr-FR"/>
         </w:rPr>
       </w:pPr>
       <w:r>
         <w:rPr>
-          <w:color w:val="0070C0"/>
-          <w:lang w:val="en-US"/>
+          <w:lang w:val="fr-FR"/>
         </w:rPr>
-        <w:t>Preparation</w:t>
+        <w:t>Préparation</w:t>
       </w:r>
     </w:p>
     <w:p>
@@ -212,31 +153,11 @@
         <w:pStyle w:val="ListParagraph"/>
         <w:numPr>
           <w:ilvl w:val="0"/>
-          <w:numId w:val="1"/>
+          <w:numId w:val="3"/>
         </w:numPr>
-        <w:spacing w:after="0"/>
-        <w:ind w:left="1134"/>
-        <w:rPr>
-          <w:lang w:val="en-US"/>
-        </w:rPr>
-      </w:pPr>
-      <w:r>
-        <w:rPr>
-          <w:lang w:val="en-US"/>
-        </w:rPr>
-        <w:t>Preheat oven to 175 °</w:t>
-      </w:r>
-      <w:r>
-        <w:rPr>
-          <w:lang w:val="en-US"/>
-        </w:rPr>
-        <w:t>C (</w:t>
-      </w:r>
-      <w:r>
-        <w:rPr>
-          <w:lang w:val="en-US"/>
-        </w:rPr>
-        <w:t xml:space="preserve">350°F). </w:t>
+      </w:pPr>
+      <w:r>
+        <w:t>Préchauffer le four à 175 °C (350 °F).</w:t>
       </w:r>
     </w:p>
     <w:p>
@@ -244,31 +165,11 @@
         <w:pStyle w:val="ListParagraph"/>
         <w:numPr>
           <w:ilvl w:val="0"/>
-          <w:numId w:val="1"/>
+          <w:numId w:val="3"/>
         </w:numPr>
-        <w:spacing w:after="0"/>
-        <w:ind w:left="1134"/>
-        <w:rPr>
-          <w:lang w:val="en-US"/>
-        </w:rPr>
-      </w:pPr>
-      <w:r>
-        <w:rPr>
-          <w:lang w:val="en-US"/>
-        </w:rPr>
-        <w:t>Lightly grease a 9×</w:t>
-      </w:r>
-      <w:r>
-        <w:rPr>
-          <w:lang w:val="en-US"/>
-        </w:rPr>
-        <w:t>5-inch</w:t>
-      </w:r>
-      <w:r>
-        <w:rPr>
-          <w:lang w:val="en-US"/>
-        </w:rPr>
-        <w:t xml:space="preserve"> loaf pan</w:t>
+      </w:pPr>
+      <w:r>
+        <w:t>Graisser légèrement un moule à cake de 23 x 13 cm.</w:t>
       </w:r>
     </w:p>
     <w:p>
@@ -276,19 +177,11 @@
         <w:pStyle w:val="ListParagraph"/>
         <w:numPr>
           <w:ilvl w:val="0"/>
-          <w:numId w:val="1"/>
+          <w:numId w:val="3"/>
         </w:numPr>
-        <w:spacing w:after="0"/>
-        <w:ind w:left="1134"/>
-        <w:rPr>
-          <w:lang w:val="en-US"/>
-        </w:rPr>
-      </w:pPr>
-      <w:r>
-        <w:rPr>
-          <w:lang w:val="en-US"/>
-        </w:rPr>
-        <w:t>In a large bowl, cream together butter and brown sugar.</w:t>
+      </w:pPr>
+      <w:r>
+        <w:t>Dans un grand saladier, battre le beurre et la cassonade en crème.</w:t>
       </w:r>
     </w:p>
     <w:p>
@@ -296,19 +189,11 @@
         <w:pStyle w:val="ListParagraph"/>
         <w:numPr>
           <w:ilvl w:val="0"/>
-          <w:numId w:val="1"/>
+          <w:numId w:val="3"/>
         </w:numPr>
-        <w:spacing w:after="0"/>
-        <w:ind w:left="1134"/>
-        <w:rPr>
-          <w:lang w:val="en-US"/>
-        </w:rPr>
-      </w:pPr>
-      <w:r>
-        <w:rPr>
-          <w:lang w:val="en-US"/>
-        </w:rPr>
-        <w:t>Stir in eggs and mashed bananas until well blended.</w:t>
+      </w:pPr>
+      <w:r>
+        <w:t>Incorporer les œufs et la purée de bananes jusqu'à obtenir un mélange homogène.</w:t>
       </w:r>
     </w:p>
     <w:p>
@@ -316,19 +201,11 @@
         <w:pStyle w:val="ListParagraph"/>
         <w:numPr>
           <w:ilvl w:val="0"/>
-          <w:numId w:val="1"/>
+          <w:numId w:val="3"/>
         </w:numPr>
-        <w:spacing w:after="0"/>
-        <w:ind w:left="1134"/>
-        <w:rPr>
-          <w:lang w:val="en-US"/>
-        </w:rPr>
-      </w:pPr>
-      <w:r>
-        <w:rPr>
-          <w:lang w:val="en-US"/>
-        </w:rPr>
-        <w:t>Combine flour, baking soda and salt into a bowl, and stir into the banana mixture; stir just to moisten.</w:t>
+      </w:pPr>
+      <w:r>
+        <w:t>Dans un saladier, mélanger la farine, le bicarbonate de soude et le sel, puis incorporer le mélange de bananes. Remuer juste pour humidifier.</w:t>
       </w:r>
     </w:p>
     <w:p>
@@ -336,19 +213,11 @@
         <w:pStyle w:val="ListParagraph"/>
         <w:numPr>
           <w:ilvl w:val="0"/>
-          <w:numId w:val="1"/>
+          <w:numId w:val="3"/>
         </w:numPr>
-        <w:spacing w:after="0"/>
-        <w:ind w:left="1134"/>
-        <w:rPr>
-          <w:lang w:val="en-US"/>
-        </w:rPr>
-      </w:pPr>
-      <w:r>
-        <w:rPr>
-          <w:lang w:val="en-US"/>
-        </w:rPr>
-        <w:t>Pour batter into prepared loaf pan.</w:t>
+      </w:pPr>
+      <w:r>
+        <w:t>Verser la pâte dans le moule à cake préparé.</w:t>
       </w:r>
     </w:p>
     <w:p>
@@ -356,31 +225,11 @@
         <w:pStyle w:val="ListParagraph"/>
         <w:numPr>
           <w:ilvl w:val="0"/>
-          <w:numId w:val="1"/>
+          <w:numId w:val="3"/>
         </w:numPr>
-        <w:spacing w:after="0"/>
-        <w:ind w:left="1134"/>
-        <w:rPr>
-          <w:lang w:val="en-US"/>
-        </w:rPr>
-      </w:pPr>
-      <w:r>
-        <w:rPr>
-          <w:lang w:val="en-US"/>
-        </w:rPr>
-        <w:t xml:space="preserve">Bake into preheated oven for 60 to 65 minutes, until a </w:t>
-      </w:r>
-      <w:r>
-        <w:rPr>
-          <w:lang w:val="en-US"/>
-        </w:rPr>
-        <w:t>toothpick</w:t>
-      </w:r>
-      <w:r>
-        <w:rPr>
-          <w:lang w:val="en-US"/>
-        </w:rPr>
-        <w:t xml:space="preserve"> inserted into center of loaf comes out clean.</w:t>
+      </w:pPr>
+      <w:r>
+        <w:t>Cuire au four préchauffé pendant 60 à 65 minutes, jusqu'à ce qu'un cure-dent inséré au centre du pain en ressorte propre.</w:t>
       </w:r>
     </w:p>
     <w:p>
@@ -388,27 +237,12 @@
         <w:pStyle w:val="ListParagraph"/>
         <w:numPr>
           <w:ilvl w:val="0"/>
-          <w:numId w:val="1"/>
+          <w:numId w:val="3"/>
         </w:numPr>
-        <w:spacing w:after="0"/>
-        <w:ind w:left="1134"/>
-        <w:rPr>
-          <w:lang w:val="en-US"/>
-        </w:rPr>
-      </w:pPr>
-      <w:r>
-        <w:rPr>
-          <w:lang w:val="en-US"/>
-        </w:rPr>
-        <w:t>Let bread cool in pan for 10 minutes, then turn out into a wire rack.</w:t>
-      </w:r>
-    </w:p>
-    <w:p>
-      <w:pPr>
-        <w:rPr>
-          <w:lang w:val="en-US"/>
-        </w:rPr>
-      </w:pPr>
+      </w:pPr>
+      <w:r>
+        <w:t>Laisser refroidir le pain dans le moule pendant 10 minutes, puis le démouler sur une grille.</w:t>
+      </w:r>
     </w:p>
     <w:sectPr>
       <w:pgSz w:w="11906" w:h="16838"/>
@@ -421,8 +255,97 @@
 </file>
 
 <file path=word/numbering.xml><?xml version="1.0" encoding="utf-8"?>
-<w:numbering xmlns:wpc="http://schemas.microsoft.com/office/word/2010/wordprocessingCanvas" xmlns:cx="http://schemas.microsoft.com/office/drawing/2014/chartex" xmlns:cx1="http://schemas.microsoft.com/office/drawing/2015/9/8/chartex" xmlns:cx2="http://schemas.microsoft.com/office/drawing/2015/10/21/chartex" xmlns:cx3="http://schemas.microsoft.com/office/drawing/2016/5/9/chartex" xmlns:cx4="http://schemas.microsoft.com/office/drawing/2016/5/10/chartex" xmlns:cx5="http://schemas.microsoft.com/office/drawing/2016/5/11/chartex" xmlns:cx6="http://schemas.microsoft.com/office/drawing/2016/5/12/chartex" xmlns:cx7="http://schemas.microsoft.com/office/drawing/2016/5/13/chartex" xmlns:cx8="http://schemas.microsoft.com/office/drawing/2016/5/14/chartex" xmlns:mc="http://schemas.openxmlformats.org/markup-compatibility/2006" xmlns:aink="http://schemas.microsoft.com/office/drawing/2016/ink" xmlns:am3d="http://schemas.microsoft.com/office/drawing/2017/model3d" xmlns:o="urn:schemas-microsoft-com:office:office" xmlns:oel="http://schemas.microsoft.com/office/2019/extlst" xmlns:r="http://schemas.openxmlformats.org/officeDocument/2006/relationships" xmlns:m="http://schemas.openxmlformats.org/officeDocument/2006/math" xmlns:v="urn:schemas-microsoft-com:vml" xmlns:wp14="http://schemas.microsoft.com/office/word/2010/wordprocessingDrawing" xmlns:wp="http://schemas.openxmlformats.org/drawingml/2006/wordprocessingDrawing" xmlns:w10="urn:schemas-microsoft-com:office:word" xmlns:w="http://schemas.openxmlformats.org/wordprocessingml/2006/main" xmlns:w14="http://schemas.microsoft.com/office/word/2010/wordml" xmlns:w15="http://schemas.microsoft.com/office/word/2012/wordml" xmlns:w16cex="http://schemas.microsoft.com/office/word/2018/wordml/cex" xmlns:w16cid="http://schemas.microsoft.com/office/word/2016/wordml/cid" xmlns:w16="http://schemas.microsoft.com/office/word/2018/wordml" xmlns:w16du="http://schemas.microsoft.com/office/word/2023/wordml/word16du" xmlns:w16sdtdh="http://schemas.microsoft.com/office/word/2020/wordml/sdtdatahash" xmlns:w16se="http://schemas.microsoft.com/office/word/2015/wordml/symex" xmlns:wpg="http://schemas.microsoft.com/office/word/2010/wordprocessingGroup" xmlns:wpi="http://schemas.microsoft.com/office/word/2010/wordprocessingInk" xmlns:wne="http://schemas.microsoft.com/office/word/2006/wordml" xmlns:wps="http://schemas.microsoft.com/office/word/2010/wordprocessingShape" mc:Ignorable="w14 w15 w16se w16cid w16 w16cex w16sdtdh w16du wp14">
+<w:numbering xmlns:wpc="http://schemas.microsoft.com/office/word/2010/wordprocessingCanvas" xmlns:cx="http://schemas.microsoft.com/office/drawing/2014/chartex" xmlns:cx1="http://schemas.microsoft.com/office/drawing/2015/9/8/chartex" xmlns:cx2="http://schemas.microsoft.com/office/drawing/2015/10/21/chartex" xmlns:cx3="http://schemas.microsoft.com/office/drawing/2016/5/9/chartex" xmlns:cx4="http://schemas.microsoft.com/office/drawing/2016/5/10/chartex" xmlns:cx5="http://schemas.microsoft.com/office/drawing/2016/5/11/chartex" xmlns:cx6="http://schemas.microsoft.com/office/drawing/2016/5/12/chartex" xmlns:cx7="http://schemas.microsoft.com/office/drawing/2016/5/13/chartex" xmlns:cx8="http://schemas.microsoft.com/office/drawing/2016/5/14/chartex" xmlns:mc="http://schemas.openxmlformats.org/markup-compatibility/2006" xmlns:aink="http://schemas.microsoft.com/office/drawing/2016/ink" xmlns:am3d="http://schemas.microsoft.com/office/drawing/2017/model3d" xmlns:o="urn:schemas-microsoft-com:office:office" xmlns:oel="http://schemas.microsoft.com/office/2019/extlst" xmlns:r="http://schemas.openxmlformats.org/officeDocument/2006/relationships" xmlns:m="http://schemas.openxmlformats.org/officeDocument/2006/math" xmlns:v="urn:schemas-microsoft-com:vml" xmlns:wp14="http://schemas.microsoft.com/office/word/2010/wordprocessingDrawing" xmlns:wp="http://schemas.openxmlformats.org/drawingml/2006/wordprocessingDrawing" xmlns:w10="urn:schemas-microsoft-com:office:word" xmlns:w="http://schemas.openxmlformats.org/wordprocessingml/2006/main" xmlns:w14="http://schemas.microsoft.com/office/word/2010/wordml" xmlns:w15="http://schemas.microsoft.com/office/word/2012/wordml" xmlns:w16cex="http://schemas.microsoft.com/office/word/2018/wordml/cex" xmlns:w16cid="http://schemas.microsoft.com/office/word/2016/wordml/cid" xmlns:w16="http://schemas.microsoft.com/office/word/2018/wordml" xmlns:w16du="http://schemas.microsoft.com/office/word/2023/wordml/word16du" xmlns:w16sdtdh="http://schemas.microsoft.com/office/word/2020/wordml/sdtdatahash" xmlns:w16sdtfl="http://schemas.microsoft.com/office/word/2024/wordml/sdtformatlock" xmlns:w16se="http://schemas.microsoft.com/office/word/2015/wordml/symex" xmlns:wpg="http://schemas.microsoft.com/office/word/2010/wordprocessingGroup" xmlns:wpi="http://schemas.microsoft.com/office/word/2010/wordprocessingInk" xmlns:wne="http://schemas.microsoft.com/office/word/2006/wordml" xmlns:wps="http://schemas.microsoft.com/office/word/2010/wordprocessingShape" mc:Ignorable="w14 w15 w16se w16cid w16 w16cex w16sdtdh w16sdtfl w16du wp14">
   <w:abstractNum w:abstractNumId="0" w15:restartNumberingAfterBreak="0">
+    <w:nsid w:val="36D36F84"/>
+    <w:multiLevelType w:val="hybridMultilevel"/>
+    <w:tmpl w:val="F16AF26A"/>
+    <w:lvl w:ilvl="0" w:tplc="0809000F">
+      <w:start w:val="1"/>
+      <w:numFmt w:val="decimal"/>
+      <w:lvlText w:val="%1."/>
+      <w:lvlJc w:val="left"/>
+      <w:pPr>
+        <w:ind w:left="720" w:hanging="360"/>
+      </w:pPr>
+      <w:rPr>
+        <w:rFonts w:hint="default"/>
+      </w:rPr>
+    </w:lvl>
+    <w:lvl w:ilvl="1" w:tplc="08090019" w:tentative="1">
+      <w:start w:val="1"/>
+      <w:numFmt w:val="lowerLetter"/>
+      <w:lvlText w:val="%2."/>
+      <w:lvlJc w:val="left"/>
+      <w:pPr>
+        <w:ind w:left="1440" w:hanging="360"/>
+      </w:pPr>
+    </w:lvl>
+    <w:lvl w:ilvl="2" w:tplc="0809001B" w:tentative="1">
+      <w:start w:val="1"/>
+      <w:numFmt w:val="lowerRoman"/>
+      <w:lvlText w:val="%3."/>
+      <w:lvlJc w:val="right"/>
+      <w:pPr>
+        <w:ind w:left="2160" w:hanging="180"/>
+      </w:pPr>
+    </w:lvl>
+    <w:lvl w:ilvl="3" w:tplc="0809000F" w:tentative="1">
+      <w:start w:val="1"/>
+      <w:numFmt w:val="decimal"/>
+      <w:lvlText w:val="%4."/>
+      <w:lvlJc w:val="left"/>
+      <w:pPr>
+        <w:ind w:left="2880" w:hanging="360"/>
+      </w:pPr>
+    </w:lvl>
+    <w:lvl w:ilvl="4" w:tplc="08090019" w:tentative="1">
+      <w:start w:val="1"/>
+      <w:numFmt w:val="lowerLetter"/>
+      <w:lvlText w:val="%5."/>
+      <w:lvlJc w:val="left"/>
+      <w:pPr>
+        <w:ind w:left="3600" w:hanging="360"/>
+      </w:pPr>
+    </w:lvl>
+    <w:lvl w:ilvl="5" w:tplc="0809001B" w:tentative="1">
+      <w:start w:val="1"/>
+      <w:numFmt w:val="lowerRoman"/>
+      <w:lvlText w:val="%6."/>
+      <w:lvlJc w:val="right"/>
+      <w:pPr>
+        <w:ind w:left="4320" w:hanging="180"/>
+      </w:pPr>
+    </w:lvl>
+    <w:lvl w:ilvl="6" w:tplc="0809000F" w:tentative="1">
+      <w:start w:val="1"/>
+      <w:numFmt w:val="decimal"/>
+      <w:lvlText w:val="%7."/>
+      <w:lvlJc w:val="left"/>
+      <w:pPr>
+        <w:ind w:left="5040" w:hanging="360"/>
+      </w:pPr>
+    </w:lvl>
+    <w:lvl w:ilvl="7" w:tplc="08090019" w:tentative="1">
+      <w:start w:val="1"/>
+      <w:numFmt w:val="lowerLetter"/>
+      <w:lvlText w:val="%8."/>
+      <w:lvlJc w:val="left"/>
+      <w:pPr>
+        <w:ind w:left="5760" w:hanging="360"/>
+      </w:pPr>
+    </w:lvl>
+    <w:lvl w:ilvl="8" w:tplc="0809001B" w:tentative="1">
+      <w:start w:val="1"/>
+      <w:numFmt w:val="lowerRoman"/>
+      <w:lvlText w:val="%9."/>
+      <w:lvlJc w:val="right"/>
+      <w:pPr>
+        <w:ind w:left="6480" w:hanging="180"/>
+      </w:pPr>
+    </w:lvl>
+  </w:abstractNum>
+  <w:abstractNum w:abstractNumId="1" w15:restartNumberingAfterBreak="0">
     <w:nsid w:val="5ED6741F"/>
     <w:multiLevelType w:val="hybridMultilevel"/>
     <w:tmpl w:val="34CE3B16"/>
@@ -513,14 +436,106 @@
       </w:pPr>
     </w:lvl>
   </w:abstractNum>
+  <w:abstractNum w:abstractNumId="2" w15:restartNumberingAfterBreak="0">
+    <w:nsid w:val="701F2A70"/>
+    <w:multiLevelType w:val="hybridMultilevel"/>
+    <w:tmpl w:val="6788360A"/>
+    <w:lvl w:ilvl="0" w:tplc="0809000F">
+      <w:start w:val="1"/>
+      <w:numFmt w:val="decimal"/>
+      <w:lvlText w:val="%1."/>
+      <w:lvlJc w:val="left"/>
+      <w:pPr>
+        <w:ind w:left="720" w:hanging="360"/>
+      </w:pPr>
+    </w:lvl>
+    <w:lvl w:ilvl="1" w:tplc="08090019" w:tentative="1">
+      <w:start w:val="1"/>
+      <w:numFmt w:val="lowerLetter"/>
+      <w:lvlText w:val="%2."/>
+      <w:lvlJc w:val="left"/>
+      <w:pPr>
+        <w:ind w:left="1440" w:hanging="360"/>
+      </w:pPr>
+    </w:lvl>
+    <w:lvl w:ilvl="2" w:tplc="0809001B" w:tentative="1">
+      <w:start w:val="1"/>
+      <w:numFmt w:val="lowerRoman"/>
+      <w:lvlText w:val="%3."/>
+      <w:lvlJc w:val="right"/>
+      <w:pPr>
+        <w:ind w:left="2160" w:hanging="180"/>
+      </w:pPr>
+    </w:lvl>
+    <w:lvl w:ilvl="3" w:tplc="0809000F" w:tentative="1">
+      <w:start w:val="1"/>
+      <w:numFmt w:val="decimal"/>
+      <w:lvlText w:val="%4."/>
+      <w:lvlJc w:val="left"/>
+      <w:pPr>
+        <w:ind w:left="2880" w:hanging="360"/>
+      </w:pPr>
+    </w:lvl>
+    <w:lvl w:ilvl="4" w:tplc="08090019" w:tentative="1">
+      <w:start w:val="1"/>
+      <w:numFmt w:val="lowerLetter"/>
+      <w:lvlText w:val="%5."/>
+      <w:lvlJc w:val="left"/>
+      <w:pPr>
+        <w:ind w:left="3600" w:hanging="360"/>
+      </w:pPr>
+    </w:lvl>
+    <w:lvl w:ilvl="5" w:tplc="0809001B" w:tentative="1">
+      <w:start w:val="1"/>
+      <w:numFmt w:val="lowerRoman"/>
+      <w:lvlText w:val="%6."/>
+      <w:lvlJc w:val="right"/>
+      <w:pPr>
+        <w:ind w:left="4320" w:hanging="180"/>
+      </w:pPr>
+    </w:lvl>
+    <w:lvl w:ilvl="6" w:tplc="0809000F" w:tentative="1">
+      <w:start w:val="1"/>
+      <w:numFmt w:val="decimal"/>
+      <w:lvlText w:val="%7."/>
+      <w:lvlJc w:val="left"/>
+      <w:pPr>
+        <w:ind w:left="5040" w:hanging="360"/>
+      </w:pPr>
+    </w:lvl>
+    <w:lvl w:ilvl="7" w:tplc="08090019" w:tentative="1">
+      <w:start w:val="1"/>
+      <w:numFmt w:val="lowerLetter"/>
+      <w:lvlText w:val="%8."/>
+      <w:lvlJc w:val="left"/>
+      <w:pPr>
+        <w:ind w:left="5760" w:hanging="360"/>
+      </w:pPr>
+    </w:lvl>
+    <w:lvl w:ilvl="8" w:tplc="0809001B" w:tentative="1">
+      <w:start w:val="1"/>
+      <w:numFmt w:val="lowerRoman"/>
+      <w:lvlText w:val="%9."/>
+      <w:lvlJc w:val="right"/>
+      <w:pPr>
+        <w:ind w:left="6480" w:hanging="180"/>
+      </w:pPr>
+    </w:lvl>
+  </w:abstractNum>
   <w:num w:numId="1" w16cid:durableId="1006975980">
+    <w:abstractNumId w:val="1"/>
+  </w:num>
+  <w:num w:numId="2" w16cid:durableId="173035327">
+    <w:abstractNumId w:val="2"/>
+  </w:num>
+  <w:num w:numId="3" w16cid:durableId="1243106178">
     <w:abstractNumId w:val="0"/>
   </w:num>
 </w:numbering>
 </file>
 
 <file path=word/styles.xml><?xml version="1.0" encoding="utf-8"?>
-<w:styles xmlns:mc="http://schemas.openxmlformats.org/markup-compatibility/2006" xmlns:r="http://schemas.openxmlformats.org/officeDocument/2006/relationships" xmlns:w="http://schemas.openxmlformats.org/wordprocessingml/2006/main" xmlns:w14="http://schemas.microsoft.com/office/word/2010/wordml" xmlns:w15="http://schemas.microsoft.com/office/word/2012/wordml" xmlns:w16cex="http://schemas.microsoft.com/office/word/2018/wordml/cex" xmlns:w16cid="http://schemas.microsoft.com/office/word/2016/wordml/cid" xmlns:w16="http://schemas.microsoft.com/office/word/2018/wordml" xmlns:w16du="http://schemas.microsoft.com/office/word/2023/wordml/word16du" xmlns:w16sdtdh="http://schemas.microsoft.com/office/word/2020/wordml/sdtdatahash" xmlns:w16se="http://schemas.microsoft.com/office/word/2015/wordml/symex" mc:Ignorable="w14 w15 w16se w16cid w16 w16cex w16sdtdh w16du">
+<w:styles xmlns:mc="http://schemas.openxmlformats.org/markup-compatibility/2006" xmlns:r="http://schemas.openxmlformats.org/officeDocument/2006/relationships" xmlns:w="http://schemas.openxmlformats.org/wordprocessingml/2006/main" xmlns:w14="http://schemas.microsoft.com/office/word/2010/wordml" xmlns:w15="http://schemas.microsoft.com/office/word/2012/wordml" xmlns:w16cex="http://schemas.microsoft.com/office/word/2018/wordml/cex" xmlns:w16cid="http://schemas.microsoft.com/office/word/2016/wordml/cid" xmlns:w16="http://schemas.microsoft.com/office/word/2018/wordml" xmlns:w16du="http://schemas.microsoft.com/office/word/2023/wordml/word16du" xmlns:w16sdtdh="http://schemas.microsoft.com/office/word/2020/wordml/sdtdatahash" xmlns:w16sdtfl="http://schemas.microsoft.com/office/word/2024/wordml/sdtformatlock" xmlns:w16se="http://schemas.microsoft.com/office/word/2015/wordml/symex" mc:Ignorable="w14 w15 w16se w16cid w16 w16cex w16sdtdh w16sdtfl w16du">
   <w:docDefaults>
     <w:rPrDefault>
       <w:rPr>
@@ -924,24 +939,34 @@
     <w:next w:val="Normal"/>
     <w:link w:val="Heading2Char"/>
     <w:uiPriority w:val="9"/>
-    <w:semiHidden/>
     <w:unhideWhenUsed/>
     <w:qFormat/>
-    <w:rsid w:val="00F71DD3"/>
+    <w:rsid w:val="005A6A2C"/>
     <w:pPr>
-      <w:keepNext/>
-      <w:keepLines/>
-      <w:spacing w:before="200" w:after="0"/>
+      <w:jc w:val="center"/>
       <w:outlineLvl w:val="1"/>
     </w:pPr>
     <w:rPr>
-      <w:rFonts w:asciiTheme="majorHAnsi" w:eastAsiaTheme="majorEastAsia" w:hAnsiTheme="majorHAnsi" w:cstheme="majorBidi"/>
+      <w:rFonts w:ascii="Monotype Corsiva" w:hAnsi="Monotype Corsiva"/>
       <w:b/>
-      <w:bCs/>
-      <w:color w:val="4F81BD" w:themeColor="accent1"/>
-      <w:sz w:val="26"/>
-      <w:szCs w:val="26"/>
+      <w:color w:val="0070C0"/>
+      <w:sz w:val="52"/>
+      <w:szCs w:val="52"/>
+      <w:lang w:val="en-US"/>
     </w:rPr>
+  </w:style>
+  <w:style w:type="paragraph" w:styleId="Heading3">
+    <w:name w:val="heading 3"/>
+    <w:basedOn w:val="Heading2"/>
+    <w:next w:val="Normal"/>
+    <w:link w:val="Heading3Char"/>
+    <w:uiPriority w:val="9"/>
+    <w:unhideWhenUsed/>
+    <w:qFormat/>
+    <w:rsid w:val="005A6A2C"/>
+    <w:pPr>
+      <w:outlineLvl w:val="2"/>
+    </w:pPr>
   </w:style>
   <w:style w:type="paragraph" w:styleId="Heading4">
     <w:name w:val="heading 4"/>
@@ -951,17 +976,16 @@
     <w:uiPriority w:val="9"/>
     <w:unhideWhenUsed/>
     <w:qFormat/>
-    <w:rsid w:val="00F71DD3"/>
+    <w:rsid w:val="005A6A2C"/>
     <w:pPr>
       <w:spacing w:before="240" w:after="120"/>
+      <w:jc w:val="left"/>
       <w:outlineLvl w:val="3"/>
     </w:pPr>
     <w:rPr>
-      <w:rFonts w:ascii="Monotype Corsiva" w:hAnsi="Monotype Corsiva"/>
-      <w:bCs w:val="0"/>
+      <w:bCs/>
       <w:i/>
       <w:iCs/>
-      <w:color w:val="E36C0A" w:themeColor="accent6" w:themeShade="BF"/>
       <w:sz w:val="32"/>
     </w:rPr>
   </w:style>
@@ -1027,15 +1051,17 @@
     <w:basedOn w:val="DefaultParagraphFont"/>
     <w:link w:val="Heading4"/>
     <w:uiPriority w:val="9"/>
-    <w:rsid w:val="00F71DD3"/>
+    <w:rsid w:val="005A6A2C"/>
     <w:rPr>
-      <w:rFonts w:ascii="Monotype Corsiva" w:eastAsiaTheme="majorEastAsia" w:hAnsi="Monotype Corsiva" w:cstheme="majorBidi"/>
+      <w:rFonts w:ascii="Monotype Corsiva" w:hAnsi="Monotype Corsiva"/>
       <w:b/>
+      <w:bCs/>
       <w:i/>
       <w:iCs/>
-      <w:color w:val="E36C0A" w:themeColor="accent6" w:themeShade="BF"/>
+      <w:color w:val="0070C0"/>
       <w:sz w:val="32"/>
-      <w:szCs w:val="26"/>
+      <w:szCs w:val="52"/>
+      <w:lang w:val="en-US"/>
     </w:rPr>
   </w:style>
   <w:style w:type="character" w:customStyle="1" w:styleId="Heading2Char">
@@ -1043,15 +1069,14 @@
     <w:basedOn w:val="DefaultParagraphFont"/>
     <w:link w:val="Heading2"/>
     <w:uiPriority w:val="9"/>
-    <w:semiHidden/>
-    <w:rsid w:val="00F71DD3"/>
+    <w:rsid w:val="005A6A2C"/>
     <w:rPr>
-      <w:rFonts w:asciiTheme="majorHAnsi" w:eastAsiaTheme="majorEastAsia" w:hAnsiTheme="majorHAnsi" w:cstheme="majorBidi"/>
+      <w:rFonts w:ascii="Monotype Corsiva" w:hAnsi="Monotype Corsiva"/>
       <w:b/>
-      <w:bCs/>
-      <w:color w:val="4F81BD" w:themeColor="accent1"/>
-      <w:sz w:val="26"/>
-      <w:szCs w:val="26"/>
+      <w:color w:val="0070C0"/>
+      <w:sz w:val="52"/>
+      <w:szCs w:val="52"/>
+      <w:lang w:val="en-US"/>
     </w:rPr>
   </w:style>
   <w:style w:type="paragraph" w:styleId="ListParagraph">
@@ -1064,6 +1089,21 @@
       <w:ind w:left="720"/>
       <w:contextualSpacing/>
     </w:pPr>
+  </w:style>
+  <w:style w:type="character" w:customStyle="1" w:styleId="Heading3Char">
+    <w:name w:val="Heading 3 Char"/>
+    <w:basedOn w:val="DefaultParagraphFont"/>
+    <w:link w:val="Heading3"/>
+    <w:uiPriority w:val="9"/>
+    <w:rsid w:val="005A6A2C"/>
+    <w:rPr>
+      <w:rFonts w:ascii="Monotype Corsiva" w:hAnsi="Monotype Corsiva"/>
+      <w:b/>
+      <w:color w:val="0070C0"/>
+      <w:sz w:val="52"/>
+      <w:szCs w:val="52"/>
+      <w:lang w:val="en-US"/>
+    </w:rPr>
   </w:style>
 </w:styles>
 </file>

</xml_diff>